<commit_message>
update usecase and doc spec
</commit_message>
<xml_diff>
--- a/team-elite Specification.docx
+++ b/team-elite Specification.docx
@@ -162,6 +162,90 @@
           <w:sz w:val="28"/>
           <w:shd w:fill="auto" w:val="clear"/>
         </w:rPr>
+        <w:t xml:space="preserve">Mô t</w:t>
+      </w:r>
+      <w:r>
+        <w:rPr>
+          <w:rFonts w:ascii="Times New Roman" w:hAnsi="Times New Roman" w:cs="Times New Roman" w:eastAsia="Times New Roman"/>
+          <w:b/>
+          <w:color w:val="000000"/>
+          <w:spacing w:val="0"/>
+          <w:position w:val="0"/>
+          <w:sz w:val="28"/>
+          <w:shd w:fill="auto" w:val="clear"/>
+        </w:rPr>
+        <w:t xml:space="preserve">ả</w:t>
+      </w:r>
+      <w:r>
+        <w:rPr>
+          <w:rFonts w:ascii="Times New Roman" w:hAnsi="Times New Roman" w:cs="Times New Roman" w:eastAsia="Times New Roman"/>
+          <w:b/>
+          <w:color w:val="000000"/>
+          <w:spacing w:val="0"/>
+          <w:position w:val="0"/>
+          <w:sz w:val="28"/>
+          <w:shd w:fill="auto" w:val="clear"/>
+        </w:rPr>
+        <w:t xml:space="preserve"> </w:t>
+      </w:r>
+      <w:r>
+        <w:rPr>
+          <w:rFonts w:ascii="Times New Roman" w:hAnsi="Times New Roman" w:cs="Times New Roman" w:eastAsia="Times New Roman"/>
+          <w:b/>
+          <w:color w:val="000000"/>
+          <w:spacing w:val="0"/>
+          <w:position w:val="0"/>
+          <w:sz w:val="28"/>
+          <w:shd w:fill="auto" w:val="clear"/>
+        </w:rPr>
+        <w:t xml:space="preserve">ứ</w:t>
+      </w:r>
+      <w:r>
+        <w:rPr>
+          <w:rFonts w:ascii="Times New Roman" w:hAnsi="Times New Roman" w:cs="Times New Roman" w:eastAsia="Times New Roman"/>
+          <w:b/>
+          <w:color w:val="000000"/>
+          <w:spacing w:val="0"/>
+          <w:position w:val="0"/>
+          <w:sz w:val="28"/>
+          <w:shd w:fill="auto" w:val="clear"/>
+        </w:rPr>
+        <w:t xml:space="preserve">ng d</w:t>
+      </w:r>
+      <w:r>
+        <w:rPr>
+          <w:rFonts w:ascii="Times New Roman" w:hAnsi="Times New Roman" w:cs="Times New Roman" w:eastAsia="Times New Roman"/>
+          <w:b/>
+          <w:color w:val="000000"/>
+          <w:spacing w:val="0"/>
+          <w:position w:val="0"/>
+          <w:sz w:val="28"/>
+          <w:shd w:fill="auto" w:val="clear"/>
+        </w:rPr>
+        <w:t xml:space="preserve">ụ</w:t>
+      </w:r>
+      <w:r>
+        <w:rPr>
+          <w:rFonts w:ascii="Times New Roman" w:hAnsi="Times New Roman" w:cs="Times New Roman" w:eastAsia="Times New Roman"/>
+          <w:b/>
+          <w:color w:val="000000"/>
+          <w:spacing w:val="0"/>
+          <w:position w:val="0"/>
+          <w:sz w:val="28"/>
+          <w:shd w:fill="auto" w:val="clear"/>
+        </w:rPr>
+        <w:t xml:space="preserve">ng và </w:t>
+      </w:r>
+      <w:r>
+        <w:rPr>
+          <w:rFonts w:ascii="Times New Roman" w:hAnsi="Times New Roman" w:cs="Times New Roman" w:eastAsia="Times New Roman"/>
+          <w:b/>
+          <w:color w:val="000000"/>
+          <w:spacing w:val="0"/>
+          <w:position w:val="0"/>
+          <w:sz w:val="28"/>
+          <w:shd w:fill="auto" w:val="clear"/>
+        </w:rPr>
         <w:t xml:space="preserve">Ch</w:t>
       </w:r>
       <w:r>
@@ -709,8 +793,8 @@
         </w:rPr>
       </w:pPr>
       <w:r>
-        <w:object w:dxaOrig="8664" w:dyaOrig="4872">
-          <v:rect xmlns:o="urn:schemas-microsoft-com:office:office" xmlns:v="urn:schemas-microsoft-com:vml" id="rectole0000000000" style="width:433.200000pt;height:243.600000pt" o:preferrelative="t" o:ole="">
+        <w:object w:dxaOrig="8868" w:dyaOrig="5000">
+          <v:rect xmlns:o="urn:schemas-microsoft-com:office:office" xmlns:v="urn:schemas-microsoft-com:vml" id="rectole0000000000" style="width:443.400000pt;height:250.000000pt" o:preferrelative="t" o:ole="">
             <o:lock v:ext="edit"/>
             <v:imagedata xmlns:r="http://schemas.openxmlformats.org/officeDocument/2006/relationships" r:id="docRId1" o:title=""/>
           </v:rect>
@@ -769,7 +853,84 @@
           <w:sz w:val="32"/>
           <w:shd w:fill="auto" w:val="clear"/>
         </w:rPr>
-        <w:t xml:space="preserve">2, Ch</w:t>
+        <w:t xml:space="preserve">2,Mô t</w:t>
+      </w:r>
+      <w:r>
+        <w:rPr>
+          <w:rFonts w:ascii="Calibri Light" w:hAnsi="Calibri Light" w:cs="Calibri Light" w:eastAsia="Calibri Light"/>
+          <w:color w:val="2E74B5"/>
+          <w:spacing w:val="0"/>
+          <w:position w:val="0"/>
+          <w:sz w:val="32"/>
+          <w:shd w:fill="auto" w:val="clear"/>
+        </w:rPr>
+        <w:t xml:space="preserve">ả</w:t>
+      </w:r>
+      <w:r>
+        <w:rPr>
+          <w:rFonts w:ascii="Calibri Light" w:hAnsi="Calibri Light" w:cs="Calibri Light" w:eastAsia="Calibri Light"/>
+          <w:color w:val="2E74B5"/>
+          <w:spacing w:val="0"/>
+          <w:position w:val="0"/>
+          <w:sz w:val="32"/>
+          <w:shd w:fill="auto" w:val="clear"/>
+        </w:rPr>
+        <w:t xml:space="preserve"> </w:t>
+      </w:r>
+      <w:r>
+        <w:rPr>
+          <w:rFonts w:ascii="Calibri Light" w:hAnsi="Calibri Light" w:cs="Calibri Light" w:eastAsia="Calibri Light"/>
+          <w:color w:val="2E74B5"/>
+          <w:spacing w:val="0"/>
+          <w:position w:val="0"/>
+          <w:sz w:val="32"/>
+          <w:shd w:fill="auto" w:val="clear"/>
+        </w:rPr>
+        <w:t xml:space="preserve">ứ</w:t>
+      </w:r>
+      <w:r>
+        <w:rPr>
+          <w:rFonts w:ascii="Calibri Light" w:hAnsi="Calibri Light" w:cs="Calibri Light" w:eastAsia="Calibri Light"/>
+          <w:color w:val="2E74B5"/>
+          <w:spacing w:val="0"/>
+          <w:position w:val="0"/>
+          <w:sz w:val="32"/>
+          <w:shd w:fill="auto" w:val="clear"/>
+        </w:rPr>
+        <w:t xml:space="preserve">ng d</w:t>
+      </w:r>
+      <w:r>
+        <w:rPr>
+          <w:rFonts w:ascii="Calibri Light" w:hAnsi="Calibri Light" w:cs="Calibri Light" w:eastAsia="Calibri Light"/>
+          <w:color w:val="2E74B5"/>
+          <w:spacing w:val="0"/>
+          <w:position w:val="0"/>
+          <w:sz w:val="32"/>
+          <w:shd w:fill="auto" w:val="clear"/>
+        </w:rPr>
+        <w:t xml:space="preserve">ụ</w:t>
+      </w:r>
+      <w:r>
+        <w:rPr>
+          <w:rFonts w:ascii="Calibri Light" w:hAnsi="Calibri Light" w:cs="Calibri Light" w:eastAsia="Calibri Light"/>
+          <w:color w:val="2E74B5"/>
+          <w:spacing w:val="0"/>
+          <w:position w:val="0"/>
+          <w:sz w:val="32"/>
+          <w:shd w:fill="auto" w:val="clear"/>
+        </w:rPr>
+        <w:t xml:space="preserve">ng và</w:t>
+      </w:r>
+      <w:r>
+        <w:rPr>
+          <w:rFonts w:ascii="Calibri Light" w:hAnsi="Calibri Light" w:cs="Calibri Light" w:eastAsia="Calibri Light"/>
+          <w:color w:val="2E74B5"/>
+          <w:spacing w:val="0"/>
+          <w:position w:val="0"/>
+          <w:sz w:val="32"/>
+          <w:shd w:fill="auto" w:val="clear"/>
+        </w:rPr>
+        <w:t xml:space="preserve"> Ch</w:t>
       </w:r>
       <w:r>
         <w:rPr>
@@ -803,6 +964,57 @@
           <w:shd w:fill="auto" w:val="clear"/>
         </w:rPr>
         <w:t xml:space="preserve">ính</w:t>
+      </w:r>
+    </w:p>
+    <w:p>
+      <w:pPr>
+        <w:keepNext w:val="true"/>
+        <w:keepLines w:val="true"/>
+        <w:spacing w:before="240" w:after="0" w:line="259"/>
+        <w:ind w:right="0" w:left="0" w:firstLine="0"/>
+        <w:jc w:val="left"/>
+        <w:rPr>
+          <w:rFonts w:ascii="Calibri Light" w:hAnsi="Calibri Light" w:cs="Calibri Light" w:eastAsia="Calibri Light"/>
+          <w:color w:val="2E74B5"/>
+          <w:spacing w:val="0"/>
+          <w:position w:val="0"/>
+          <w:sz w:val="32"/>
+          <w:shd w:fill="auto" w:val="clear"/>
+        </w:rPr>
+      </w:pPr>
+      <w:r>
+        <w:rPr>
+          <w:rFonts w:ascii="Calibri Light" w:hAnsi="Calibri Light" w:cs="Calibri Light" w:eastAsia="Calibri Light"/>
+          <w:color w:val="2E74B5"/>
+          <w:spacing w:val="0"/>
+          <w:position w:val="0"/>
+          <w:sz w:val="32"/>
+          <w:shd w:fill="auto" w:val="clear"/>
+        </w:rPr>
+        <w:tab/>
+        <w:t xml:space="preserve">Mô t</w:t>
+      </w:r>
+      <w:r>
+        <w:rPr>
+          <w:rFonts w:ascii="Calibri Light" w:hAnsi="Calibri Light" w:cs="Calibri Light" w:eastAsia="Calibri Light"/>
+          <w:color w:val="2E74B5"/>
+          <w:spacing w:val="0"/>
+          <w:position w:val="0"/>
+          <w:sz w:val="32"/>
+          <w:shd w:fill="auto" w:val="clear"/>
+        </w:rPr>
+        <w:t xml:space="preserve">ả</w:t>
+      </w:r>
+      <w:r>
+        <w:rPr>
+          <w:rFonts w:ascii="Calibri Light" w:hAnsi="Calibri Light" w:cs="Calibri Light" w:eastAsia="Calibri Light"/>
+          <w:color w:val="2E74B5"/>
+          <w:spacing w:val="0"/>
+          <w:position w:val="0"/>
+          <w:sz w:val="32"/>
+          <w:shd w:fill="auto" w:val="clear"/>
+        </w:rPr>
+        <w:t xml:space="preserve">: </w:t>
       </w:r>
     </w:p>
     <w:p>
@@ -816,23 +1028,144 @@
         <w:jc w:val="left"/>
         <w:rPr>
           <w:rFonts w:ascii="Calibri Light" w:hAnsi="Calibri Light" w:cs="Calibri Light" w:eastAsia="Calibri Light"/>
-          <w:color w:val="auto"/>
-          <w:spacing w:val="0"/>
-          <w:position w:val="0"/>
-          <w:sz w:val="28"/>
-          <w:shd w:fill="auto" w:val="clear"/>
-        </w:rPr>
-      </w:pPr>
-      <w:r>
-        <w:rPr>
-          <w:rFonts w:ascii="Calibri Light" w:hAnsi="Calibri Light" w:cs="Calibri Light" w:eastAsia="Calibri Light"/>
-          <w:color w:val="auto"/>
-          <w:spacing w:val="0"/>
-          <w:position w:val="0"/>
-          <w:sz w:val="28"/>
-          <w:shd w:fill="auto" w:val="clear"/>
-        </w:rPr>
-        <w:t xml:space="preserve">Xem các tin liên quan </w:t>
+          <w:color w:val="2E74B5"/>
+          <w:spacing w:val="0"/>
+          <w:position w:val="0"/>
+          <w:sz w:val="32"/>
+          <w:shd w:fill="auto" w:val="clear"/>
+        </w:rPr>
+      </w:pPr>
+      <w:r>
+        <w:rPr>
+          <w:rFonts w:ascii="Calibri Light" w:hAnsi="Calibri Light" w:cs="Calibri Light" w:eastAsia="Calibri Light"/>
+          <w:color w:val="auto"/>
+          <w:spacing w:val="0"/>
+          <w:position w:val="0"/>
+          <w:sz w:val="28"/>
+          <w:shd w:fill="auto" w:val="clear"/>
+        </w:rPr>
+        <w:t xml:space="preserve">Team-elite là 1 </w:t>
+      </w:r>
+      <w:r>
+        <w:rPr>
+          <w:rFonts w:ascii="Calibri Light" w:hAnsi="Calibri Light" w:cs="Calibri Light" w:eastAsia="Calibri Light"/>
+          <w:color w:val="auto"/>
+          <w:spacing w:val="0"/>
+          <w:position w:val="0"/>
+          <w:sz w:val="28"/>
+          <w:shd w:fill="auto" w:val="clear"/>
+        </w:rPr>
+        <w:t xml:space="preserve">ứ</w:t>
+      </w:r>
+      <w:r>
+        <w:rPr>
+          <w:rFonts w:ascii="Calibri Light" w:hAnsi="Calibri Light" w:cs="Calibri Light" w:eastAsia="Calibri Light"/>
+          <w:color w:val="auto"/>
+          <w:spacing w:val="0"/>
+          <w:position w:val="0"/>
+          <w:sz w:val="28"/>
+          <w:shd w:fill="auto" w:val="clear"/>
+        </w:rPr>
+        <w:t xml:space="preserve">ng d</w:t>
+      </w:r>
+      <w:r>
+        <w:rPr>
+          <w:rFonts w:ascii="Calibri Light" w:hAnsi="Calibri Light" w:cs="Calibri Light" w:eastAsia="Calibri Light"/>
+          <w:color w:val="auto"/>
+          <w:spacing w:val="0"/>
+          <w:position w:val="0"/>
+          <w:sz w:val="28"/>
+          <w:shd w:fill="auto" w:val="clear"/>
+        </w:rPr>
+        <w:t xml:space="preserve">ụ</w:t>
+      </w:r>
+      <w:r>
+        <w:rPr>
+          <w:rFonts w:ascii="Calibri Light" w:hAnsi="Calibri Light" w:cs="Calibri Light" w:eastAsia="Calibri Light"/>
+          <w:color w:val="auto"/>
+          <w:spacing w:val="0"/>
+          <w:position w:val="0"/>
+          <w:sz w:val="28"/>
+          <w:shd w:fill="auto" w:val="clear"/>
+        </w:rPr>
+        <w:t xml:space="preserve">ng cho phép ng</w:t>
+      </w:r>
+      <w:r>
+        <w:rPr>
+          <w:rFonts w:ascii="Calibri Light" w:hAnsi="Calibri Light" w:cs="Calibri Light" w:eastAsia="Calibri Light"/>
+          <w:color w:val="auto"/>
+          <w:spacing w:val="0"/>
+          <w:position w:val="0"/>
+          <w:sz w:val="28"/>
+          <w:shd w:fill="auto" w:val="clear"/>
+        </w:rPr>
+        <w:t xml:space="preserve">ư</w:t>
+      </w:r>
+      <w:r>
+        <w:rPr>
+          <w:rFonts w:ascii="Calibri Light" w:hAnsi="Calibri Light" w:cs="Calibri Light" w:eastAsia="Calibri Light"/>
+          <w:color w:val="auto"/>
+          <w:spacing w:val="0"/>
+          <w:position w:val="0"/>
+          <w:sz w:val="28"/>
+          <w:shd w:fill="auto" w:val="clear"/>
+        </w:rPr>
+        <w:t xml:space="preserve">ờ</w:t>
+      </w:r>
+      <w:r>
+        <w:rPr>
+          <w:rFonts w:ascii="Calibri Light" w:hAnsi="Calibri Light" w:cs="Calibri Light" w:eastAsia="Calibri Light"/>
+          <w:color w:val="auto"/>
+          <w:spacing w:val="0"/>
+          <w:position w:val="0"/>
+          <w:sz w:val="28"/>
+          <w:shd w:fill="auto" w:val="clear"/>
+        </w:rPr>
+        <w:t xml:space="preserve">i dùng có th</w:t>
+      </w:r>
+      <w:r>
+        <w:rPr>
+          <w:rFonts w:ascii="Calibri Light" w:hAnsi="Calibri Light" w:cs="Calibri Light" w:eastAsia="Calibri Light"/>
+          <w:color w:val="auto"/>
+          <w:spacing w:val="0"/>
+          <w:position w:val="0"/>
+          <w:sz w:val="28"/>
+          <w:shd w:fill="auto" w:val="clear"/>
+        </w:rPr>
+        <w:t xml:space="preserve">ể</w:t>
+      </w:r>
+      <w:r>
+        <w:rPr>
+          <w:rFonts w:ascii="Calibri Light" w:hAnsi="Calibri Light" w:cs="Calibri Light" w:eastAsia="Calibri Light"/>
+          <w:color w:val="auto"/>
+          <w:spacing w:val="0"/>
+          <w:position w:val="0"/>
+          <w:sz w:val="28"/>
+          <w:shd w:fill="auto" w:val="clear"/>
+        </w:rPr>
+        <w:t xml:space="preserve"> xem có tin t</w:t>
+      </w:r>
+      <w:r>
+        <w:rPr>
+          <w:rFonts w:ascii="Calibri Light" w:hAnsi="Calibri Light" w:cs="Calibri Light" w:eastAsia="Calibri Light"/>
+          <w:color w:val="auto"/>
+          <w:spacing w:val="0"/>
+          <w:position w:val="0"/>
+          <w:sz w:val="28"/>
+          <w:shd w:fill="auto" w:val="clear"/>
+        </w:rPr>
+        <w:t xml:space="preserve">ứ</w:t>
+      </w:r>
+      <w:r>
+        <w:rPr>
+          <w:rFonts w:ascii="Calibri Light" w:hAnsi="Calibri Light" w:cs="Calibri Light" w:eastAsia="Calibri Light"/>
+          <w:color w:val="auto"/>
+          <w:spacing w:val="0"/>
+          <w:position w:val="0"/>
+          <w:sz w:val="28"/>
+          <w:shd w:fill="auto" w:val="clear"/>
+        </w:rPr>
+        <w:t xml:space="preserve">c liên quan </w:t>
       </w:r>
       <w:r>
         <w:rPr>
@@ -854,128 +1187,62 @@
           <w:sz w:val="28"/>
           <w:shd w:fill="auto" w:val="clear"/>
         </w:rPr>
-        <w:t xml:space="preserve">ến c</w:t>
-      </w:r>
-      <w:r>
-        <w:rPr>
-          <w:rFonts w:ascii="Calibri Light" w:hAnsi="Calibri Light" w:cs="Calibri Light" w:eastAsia="Calibri Light"/>
-          <w:color w:val="auto"/>
-          <w:spacing w:val="0"/>
-          <w:position w:val="0"/>
-          <w:sz w:val="28"/>
-          <w:shd w:fill="auto" w:val="clear"/>
-        </w:rPr>
-        <w:t xml:space="preserve">ác team (News): Xem chi ti</w:t>
-      </w:r>
-      <w:r>
-        <w:rPr>
-          <w:rFonts w:ascii="Calibri Light" w:hAnsi="Calibri Light" w:cs="Calibri Light" w:eastAsia="Calibri Light"/>
-          <w:color w:val="auto"/>
-          <w:spacing w:val="0"/>
-          <w:position w:val="0"/>
-          <w:sz w:val="28"/>
-          <w:shd w:fill="auto" w:val="clear"/>
-        </w:rPr>
-        <w:t xml:space="preserve">ết từng b</w:t>
-      </w:r>
-      <w:r>
-        <w:rPr>
-          <w:rFonts w:ascii="Calibri Light" w:hAnsi="Calibri Light" w:cs="Calibri Light" w:eastAsia="Calibri Light"/>
-          <w:color w:val="auto"/>
-          <w:spacing w:val="0"/>
-          <w:position w:val="0"/>
-          <w:sz w:val="28"/>
-          <w:shd w:fill="auto" w:val="clear"/>
-        </w:rPr>
-        <w:t xml:space="preserve">ài </w:t>
-      </w:r>
-      <w:r>
-        <w:rPr>
-          <w:rFonts w:ascii="Calibri Light" w:hAnsi="Calibri Light" w:cs="Calibri Light" w:eastAsia="Calibri Light"/>
-          <w:color w:val="auto"/>
-          <w:spacing w:val="0"/>
-          <w:position w:val="0"/>
-          <w:sz w:val="28"/>
-          <w:shd w:fill="auto" w:val="clear"/>
-        </w:rPr>
-        <w:t xml:space="preserve">đăng c</w:t>
-      </w:r>
-      <w:r>
-        <w:rPr>
-          <w:rFonts w:ascii="Calibri Light" w:hAnsi="Calibri Light" w:cs="Calibri Light" w:eastAsia="Calibri Light"/>
-          <w:color w:val="auto"/>
-          <w:spacing w:val="0"/>
-          <w:position w:val="0"/>
-          <w:sz w:val="28"/>
-          <w:shd w:fill="auto" w:val="clear"/>
-        </w:rPr>
-        <w:t xml:space="preserve">ác bài vi</w:t>
-      </w:r>
-      <w:r>
-        <w:rPr>
-          <w:rFonts w:ascii="Calibri Light" w:hAnsi="Calibri Light" w:cs="Calibri Light" w:eastAsia="Calibri Light"/>
-          <w:color w:val="auto"/>
-          <w:spacing w:val="0"/>
-          <w:position w:val="0"/>
-          <w:sz w:val="28"/>
-          <w:shd w:fill="auto" w:val="clear"/>
-        </w:rPr>
-        <w:t xml:space="preserve">ết c</w:t>
-      </w:r>
-      <w:r>
-        <w:rPr>
-          <w:rFonts w:ascii="Calibri Light" w:hAnsi="Calibri Light" w:cs="Calibri Light" w:eastAsia="Calibri Light"/>
-          <w:color w:val="auto"/>
-          <w:spacing w:val="0"/>
-          <w:position w:val="0"/>
-          <w:sz w:val="28"/>
-          <w:shd w:fill="auto" w:val="clear"/>
-        </w:rPr>
-        <w:t xml:space="preserve">ó thông tin </w:t>
-      </w:r>
-      <w:r>
-        <w:rPr>
-          <w:rFonts w:ascii="Calibri Light" w:hAnsi="Calibri Light" w:cs="Calibri Light" w:eastAsia="Calibri Light"/>
-          <w:color w:val="auto"/>
-          <w:spacing w:val="0"/>
-          <w:position w:val="0"/>
-          <w:sz w:val="28"/>
-          <w:shd w:fill="auto" w:val="clear"/>
-        </w:rPr>
-        <w:t xml:space="preserve">ở trang Home. Trang xem c</w:t>
-      </w:r>
-      <w:r>
-        <w:rPr>
-          <w:rFonts w:ascii="Calibri Light" w:hAnsi="Calibri Light" w:cs="Calibri Light" w:eastAsia="Calibri Light"/>
-          <w:color w:val="auto"/>
-          <w:spacing w:val="0"/>
-          <w:position w:val="0"/>
-          <w:sz w:val="28"/>
-          <w:shd w:fill="auto" w:val="clear"/>
-        </w:rPr>
-        <w:t xml:space="preserve">ác bài vi</w:t>
-      </w:r>
-      <w:r>
-        <w:rPr>
-          <w:rFonts w:ascii="Calibri Light" w:hAnsi="Calibri Light" w:cs="Calibri Light" w:eastAsia="Calibri Light"/>
-          <w:color w:val="auto"/>
-          <w:spacing w:val="0"/>
-          <w:position w:val="0"/>
-          <w:sz w:val="28"/>
-          <w:shd w:fill="auto" w:val="clear"/>
-        </w:rPr>
-        <w:t xml:space="preserve">ết v</w:t>
-      </w:r>
-      <w:r>
-        <w:rPr>
-          <w:rFonts w:ascii="Calibri Light" w:hAnsi="Calibri Light" w:cs="Calibri Light" w:eastAsia="Calibri Light"/>
-          <w:color w:val="auto"/>
-          <w:spacing w:val="0"/>
-          <w:position w:val="0"/>
-          <w:sz w:val="28"/>
-          <w:shd w:fill="auto" w:val="clear"/>
-        </w:rPr>
-        <w:t xml:space="preserve">à thông tin các team mà ng</w:t>
+        <w:t xml:space="preserve">ế</w:t>
+      </w:r>
+      <w:r>
+        <w:rPr>
+          <w:rFonts w:ascii="Calibri Light" w:hAnsi="Calibri Light" w:cs="Calibri Light" w:eastAsia="Calibri Light"/>
+          <w:color w:val="auto"/>
+          <w:spacing w:val="0"/>
+          <w:position w:val="0"/>
+          <w:sz w:val="28"/>
+          <w:shd w:fill="auto" w:val="clear"/>
+        </w:rPr>
+        <w:t xml:space="preserve">n dota2 c</w:t>
+      </w:r>
+      <w:r>
+        <w:rPr>
+          <w:rFonts w:ascii="Calibri Light" w:hAnsi="Calibri Light" w:cs="Calibri Light" w:eastAsia="Calibri Light"/>
+          <w:color w:val="auto"/>
+          <w:spacing w:val="0"/>
+          <w:position w:val="0"/>
+          <w:sz w:val="28"/>
+          <w:shd w:fill="auto" w:val="clear"/>
+        </w:rPr>
+        <w:t xml:space="preserve">ụ</w:t>
+      </w:r>
+      <w:r>
+        <w:rPr>
+          <w:rFonts w:ascii="Calibri Light" w:hAnsi="Calibri Light" w:cs="Calibri Light" w:eastAsia="Calibri Light"/>
+          <w:color w:val="auto"/>
+          <w:spacing w:val="0"/>
+          <w:position w:val="0"/>
+          <w:sz w:val="28"/>
+          <w:shd w:fill="auto" w:val="clear"/>
+        </w:rPr>
+        <w:t xml:space="preserve"> th</w:t>
+      </w:r>
+      <w:r>
+        <w:rPr>
+          <w:rFonts w:ascii="Calibri Light" w:hAnsi="Calibri Light" w:cs="Calibri Light" w:eastAsia="Calibri Light"/>
+          <w:color w:val="auto"/>
+          <w:spacing w:val="0"/>
+          <w:position w:val="0"/>
+          <w:sz w:val="28"/>
+          <w:shd w:fill="auto" w:val="clear"/>
+        </w:rPr>
+        <w:t xml:space="preserve">ể</w:t>
+      </w:r>
+      <w:r>
+        <w:rPr>
+          <w:rFonts w:ascii="Calibri Light" w:hAnsi="Calibri Light" w:cs="Calibri Light" w:eastAsia="Calibri Light"/>
+          <w:color w:val="auto"/>
+          <w:spacing w:val="0"/>
+          <w:position w:val="0"/>
+          <w:sz w:val="28"/>
+          <w:shd w:fill="auto" w:val="clear"/>
+        </w:rPr>
+        <w:t xml:space="preserve"> nh</w:t>
       </w:r>
       <w:r>
         <w:rPr>
@@ -997,36 +1264,483 @@
           <w:sz w:val="28"/>
           <w:shd w:fill="auto" w:val="clear"/>
         </w:rPr>
-        <w:t xml:space="preserve">ời d</w:t>
-      </w:r>
-      <w:r>
-        <w:rPr>
-          <w:rFonts w:ascii="Calibri Light" w:hAnsi="Calibri Light" w:cs="Calibri Light" w:eastAsia="Calibri Light"/>
-          <w:color w:val="auto"/>
-          <w:spacing w:val="0"/>
-          <w:position w:val="0"/>
-          <w:sz w:val="28"/>
-          <w:shd w:fill="auto" w:val="clear"/>
-        </w:rPr>
-        <w:t xml:space="preserve">ùng follow </w:t>
-      </w:r>
-      <w:r>
-        <w:rPr>
-          <w:rFonts w:ascii="Calibri Light" w:hAnsi="Calibri Light" w:cs="Calibri Light" w:eastAsia="Calibri Light"/>
-          <w:color w:val="auto"/>
-          <w:spacing w:val="0"/>
-          <w:position w:val="0"/>
-          <w:sz w:val="28"/>
-          <w:shd w:fill="auto" w:val="clear"/>
-        </w:rPr>
-        <w:t xml:space="preserve">ở trong 2 tab ở trang Home.</w:t>
+        <w:t xml:space="preserve">: các bài báo, thông tin v</w:t>
+      </w:r>
+      <w:r>
+        <w:rPr>
+          <w:rFonts w:ascii="Calibri Light" w:hAnsi="Calibri Light" w:cs="Calibri Light" w:eastAsia="Calibri Light"/>
+          <w:color w:val="auto"/>
+          <w:spacing w:val="0"/>
+          <w:position w:val="0"/>
+          <w:sz w:val="28"/>
+          <w:shd w:fill="auto" w:val="clear"/>
+        </w:rPr>
+        <w:t xml:space="preserve">ề</w:t>
+      </w:r>
+      <w:r>
+        <w:rPr>
+          <w:rFonts w:ascii="Calibri Light" w:hAnsi="Calibri Light" w:cs="Calibri Light" w:eastAsia="Calibri Light"/>
+          <w:color w:val="auto"/>
+          <w:spacing w:val="0"/>
+          <w:position w:val="0"/>
+          <w:sz w:val="28"/>
+          <w:shd w:fill="auto" w:val="clear"/>
+        </w:rPr>
+        <w:t xml:space="preserve"> các gi</w:t>
+      </w:r>
+      <w:r>
+        <w:rPr>
+          <w:rFonts w:ascii="Calibri Light" w:hAnsi="Calibri Light" w:cs="Calibri Light" w:eastAsia="Calibri Light"/>
+          <w:color w:val="auto"/>
+          <w:spacing w:val="0"/>
+          <w:position w:val="0"/>
+          <w:sz w:val="28"/>
+          <w:shd w:fill="auto" w:val="clear"/>
+        </w:rPr>
+        <w:t xml:space="preserve">ả</w:t>
+      </w:r>
+      <w:r>
+        <w:rPr>
+          <w:rFonts w:ascii="Calibri Light" w:hAnsi="Calibri Light" w:cs="Calibri Light" w:eastAsia="Calibri Light"/>
+          <w:color w:val="auto"/>
+          <w:spacing w:val="0"/>
+          <w:position w:val="0"/>
+          <w:sz w:val="28"/>
+          <w:shd w:fill="auto" w:val="clear"/>
+        </w:rPr>
+        <w:t xml:space="preserve">i </w:t>
+      </w:r>
+      <w:r>
+        <w:rPr>
+          <w:rFonts w:ascii="Calibri Light" w:hAnsi="Calibri Light" w:cs="Calibri Light" w:eastAsia="Calibri Light"/>
+          <w:color w:val="auto"/>
+          <w:spacing w:val="0"/>
+          <w:position w:val="0"/>
+          <w:sz w:val="28"/>
+          <w:shd w:fill="auto" w:val="clear"/>
+        </w:rPr>
+        <w:t xml:space="preserve">đ</w:t>
+      </w:r>
+      <w:r>
+        <w:rPr>
+          <w:rFonts w:ascii="Calibri Light" w:hAnsi="Calibri Light" w:cs="Calibri Light" w:eastAsia="Calibri Light"/>
+          <w:color w:val="auto"/>
+          <w:spacing w:val="0"/>
+          <w:position w:val="0"/>
+          <w:sz w:val="28"/>
+          <w:shd w:fill="auto" w:val="clear"/>
+        </w:rPr>
+        <w:t xml:space="preserve">ấ</w:t>
+      </w:r>
+      <w:r>
+        <w:rPr>
+          <w:rFonts w:ascii="Calibri Light" w:hAnsi="Calibri Light" w:cs="Calibri Light" w:eastAsia="Calibri Light"/>
+          <w:color w:val="auto"/>
+          <w:spacing w:val="0"/>
+          <w:position w:val="0"/>
+          <w:sz w:val="28"/>
+          <w:shd w:fill="auto" w:val="clear"/>
+        </w:rPr>
+        <w:t xml:space="preserve">u, h</w:t>
+      </w:r>
+      <w:r>
+        <w:rPr>
+          <w:rFonts w:ascii="Calibri Light" w:hAnsi="Calibri Light" w:cs="Calibri Light" w:eastAsia="Calibri Light"/>
+          <w:color w:val="auto"/>
+          <w:spacing w:val="0"/>
+          <w:position w:val="0"/>
+          <w:sz w:val="28"/>
+          <w:shd w:fill="auto" w:val="clear"/>
+        </w:rPr>
+        <w:t xml:space="preserve">ệ</w:t>
+      </w:r>
+      <w:r>
+        <w:rPr>
+          <w:rFonts w:ascii="Calibri Light" w:hAnsi="Calibri Light" w:cs="Calibri Light" w:eastAsia="Calibri Light"/>
+          <w:color w:val="auto"/>
+          <w:spacing w:val="0"/>
+          <w:position w:val="0"/>
+          <w:sz w:val="28"/>
+          <w:shd w:fill="auto" w:val="clear"/>
+        </w:rPr>
+        <w:t xml:space="preserve"> th</w:t>
+      </w:r>
+      <w:r>
+        <w:rPr>
+          <w:rFonts w:ascii="Calibri Light" w:hAnsi="Calibri Light" w:cs="Calibri Light" w:eastAsia="Calibri Light"/>
+          <w:color w:val="auto"/>
+          <w:spacing w:val="0"/>
+          <w:position w:val="0"/>
+          <w:sz w:val="28"/>
+          <w:shd w:fill="auto" w:val="clear"/>
+        </w:rPr>
+        <w:t xml:space="preserve">ố</w:t>
+      </w:r>
+      <w:r>
+        <w:rPr>
+          <w:rFonts w:ascii="Calibri Light" w:hAnsi="Calibri Light" w:cs="Calibri Light" w:eastAsia="Calibri Light"/>
+          <w:color w:val="auto"/>
+          <w:spacing w:val="0"/>
+          <w:position w:val="0"/>
+          <w:sz w:val="28"/>
+          <w:shd w:fill="auto" w:val="clear"/>
+        </w:rPr>
+        <w:t xml:space="preserve">ng theo dõi thông tin các </w:t>
+      </w:r>
+      <w:r>
+        <w:rPr>
+          <w:rFonts w:ascii="Calibri Light" w:hAnsi="Calibri Light" w:cs="Calibri Light" w:eastAsia="Calibri Light"/>
+          <w:color w:val="auto"/>
+          <w:spacing w:val="0"/>
+          <w:position w:val="0"/>
+          <w:sz w:val="28"/>
+          <w:shd w:fill="auto" w:val="clear"/>
+        </w:rPr>
+        <w:t xml:space="preserve">đ</w:t>
+      </w:r>
+      <w:r>
+        <w:rPr>
+          <w:rFonts w:ascii="Calibri Light" w:hAnsi="Calibri Light" w:cs="Calibri Light" w:eastAsia="Calibri Light"/>
+          <w:color w:val="auto"/>
+          <w:spacing w:val="0"/>
+          <w:position w:val="0"/>
+          <w:sz w:val="28"/>
+          <w:shd w:fill="auto" w:val="clear"/>
+        </w:rPr>
+        <w:t xml:space="preserve">ộ</w:t>
+      </w:r>
+      <w:r>
+        <w:rPr>
+          <w:rFonts w:ascii="Calibri Light" w:hAnsi="Calibri Light" w:cs="Calibri Light" w:eastAsia="Calibri Light"/>
+          <w:color w:val="auto"/>
+          <w:spacing w:val="0"/>
+          <w:position w:val="0"/>
+          <w:sz w:val="28"/>
+          <w:shd w:fill="auto" w:val="clear"/>
+        </w:rPr>
+        <w:t xml:space="preserve">i dota2 chuyên nghi</w:t>
+      </w:r>
+      <w:r>
+        <w:rPr>
+          <w:rFonts w:ascii="Calibri Light" w:hAnsi="Calibri Light" w:cs="Calibri Light" w:eastAsia="Calibri Light"/>
+          <w:color w:val="auto"/>
+          <w:spacing w:val="0"/>
+          <w:position w:val="0"/>
+          <w:sz w:val="28"/>
+          <w:shd w:fill="auto" w:val="clear"/>
+        </w:rPr>
+        <w:t xml:space="preserve">ệ</w:t>
+      </w:r>
+      <w:r>
+        <w:rPr>
+          <w:rFonts w:ascii="Calibri Light" w:hAnsi="Calibri Light" w:cs="Calibri Light" w:eastAsia="Calibri Light"/>
+          <w:color w:val="auto"/>
+          <w:spacing w:val="0"/>
+          <w:position w:val="0"/>
+          <w:sz w:val="28"/>
+          <w:shd w:fill="auto" w:val="clear"/>
+        </w:rPr>
+        <w:t xml:space="preserve">p c</w:t>
+      </w:r>
+      <w:r>
+        <w:rPr>
+          <w:rFonts w:ascii="Calibri Light" w:hAnsi="Calibri Light" w:cs="Calibri Light" w:eastAsia="Calibri Light"/>
+          <w:color w:val="auto"/>
+          <w:spacing w:val="0"/>
+          <w:position w:val="0"/>
+          <w:sz w:val="28"/>
+          <w:shd w:fill="auto" w:val="clear"/>
+        </w:rPr>
+        <w:t xml:space="preserve">ụ</w:t>
+      </w:r>
+      <w:r>
+        <w:rPr>
+          <w:rFonts w:ascii="Calibri Light" w:hAnsi="Calibri Light" w:cs="Calibri Light" w:eastAsia="Calibri Light"/>
+          <w:color w:val="auto"/>
+          <w:spacing w:val="0"/>
+          <w:position w:val="0"/>
+          <w:sz w:val="28"/>
+          <w:shd w:fill="auto" w:val="clear"/>
+        </w:rPr>
+        <w:t xml:space="preserve"> th</w:t>
+      </w:r>
+      <w:r>
+        <w:rPr>
+          <w:rFonts w:ascii="Calibri Light" w:hAnsi="Calibri Light" w:cs="Calibri Light" w:eastAsia="Calibri Light"/>
+          <w:color w:val="auto"/>
+          <w:spacing w:val="0"/>
+          <w:position w:val="0"/>
+          <w:sz w:val="28"/>
+          <w:shd w:fill="auto" w:val="clear"/>
+        </w:rPr>
+        <w:t xml:space="preserve">ể</w:t>
+      </w:r>
+      <w:r>
+        <w:rPr>
+          <w:rFonts w:ascii="Calibri Light" w:hAnsi="Calibri Light" w:cs="Calibri Light" w:eastAsia="Calibri Light"/>
+          <w:color w:val="auto"/>
+          <w:spacing w:val="0"/>
+          <w:position w:val="0"/>
+          <w:sz w:val="28"/>
+          <w:shd w:fill="auto" w:val="clear"/>
+        </w:rPr>
+        <w:t xml:space="preserve"> là </w:t>
+      </w:r>
+      <w:r>
+        <w:rPr>
+          <w:rFonts w:ascii="Calibri Light" w:hAnsi="Calibri Light" w:cs="Calibri Light" w:eastAsia="Calibri Light"/>
+          <w:color w:val="auto"/>
+          <w:spacing w:val="0"/>
+          <w:position w:val="0"/>
+          <w:sz w:val="28"/>
+          <w:shd w:fill="auto" w:val="clear"/>
+        </w:rPr>
+        <w:t xml:space="preserve">đ</w:t>
+      </w:r>
+      <w:r>
+        <w:rPr>
+          <w:rFonts w:ascii="Calibri Light" w:hAnsi="Calibri Light" w:cs="Calibri Light" w:eastAsia="Calibri Light"/>
+          <w:color w:val="auto"/>
+          <w:spacing w:val="0"/>
+          <w:position w:val="0"/>
+          <w:sz w:val="28"/>
+          <w:shd w:fill="auto" w:val="clear"/>
+        </w:rPr>
+        <w:t xml:space="preserve">ộ</w:t>
+      </w:r>
+      <w:r>
+        <w:rPr>
+          <w:rFonts w:ascii="Calibri Light" w:hAnsi="Calibri Light" w:cs="Calibri Light" w:eastAsia="Calibri Light"/>
+          <w:color w:val="auto"/>
+          <w:spacing w:val="0"/>
+          <w:position w:val="0"/>
+          <w:sz w:val="28"/>
+          <w:shd w:fill="auto" w:val="clear"/>
+        </w:rPr>
+        <w:t xml:space="preserve">i hình (s</w:t>
+      </w:r>
+      <w:r>
+        <w:rPr>
+          <w:rFonts w:ascii="Calibri Light" w:hAnsi="Calibri Light" w:cs="Calibri Light" w:eastAsia="Calibri Light"/>
+          <w:color w:val="auto"/>
+          <w:spacing w:val="0"/>
+          <w:position w:val="0"/>
+          <w:sz w:val="28"/>
+          <w:shd w:fill="auto" w:val="clear"/>
+        </w:rPr>
+        <w:t xml:space="preserve">ẽ</w:t>
+      </w:r>
+      <w:r>
+        <w:rPr>
+          <w:rFonts w:ascii="Calibri Light" w:hAnsi="Calibri Light" w:cs="Calibri Light" w:eastAsia="Calibri Light"/>
+          <w:color w:val="auto"/>
+          <w:spacing w:val="0"/>
+          <w:position w:val="0"/>
+          <w:sz w:val="28"/>
+          <w:shd w:fill="auto" w:val="clear"/>
+        </w:rPr>
+        <w:t xml:space="preserve"> update thêm thông tin v</w:t>
+      </w:r>
+      <w:r>
+        <w:rPr>
+          <w:rFonts w:ascii="Calibri Light" w:hAnsi="Calibri Light" w:cs="Calibri Light" w:eastAsia="Calibri Light"/>
+          <w:color w:val="auto"/>
+          <w:spacing w:val="0"/>
+          <w:position w:val="0"/>
+          <w:sz w:val="28"/>
+          <w:shd w:fill="auto" w:val="clear"/>
+        </w:rPr>
+        <w:t xml:space="preserve">ề</w:t>
+      </w:r>
+      <w:r>
+        <w:rPr>
+          <w:rFonts w:ascii="Calibri Light" w:hAnsi="Calibri Light" w:cs="Calibri Light" w:eastAsia="Calibri Light"/>
+          <w:color w:val="auto"/>
+          <w:spacing w:val="0"/>
+          <w:position w:val="0"/>
+          <w:sz w:val="28"/>
+          <w:shd w:fill="auto" w:val="clear"/>
+        </w:rPr>
+        <w:t xml:space="preserve"> các tr</w:t>
+      </w:r>
+      <w:r>
+        <w:rPr>
+          <w:rFonts w:ascii="Calibri Light" w:hAnsi="Calibri Light" w:cs="Calibri Light" w:eastAsia="Calibri Light"/>
+          <w:color w:val="auto"/>
+          <w:spacing w:val="0"/>
+          <w:position w:val="0"/>
+          <w:sz w:val="28"/>
+          <w:shd w:fill="auto" w:val="clear"/>
+        </w:rPr>
+        <w:t xml:space="preserve">ậ</w:t>
+      </w:r>
+      <w:r>
+        <w:rPr>
+          <w:rFonts w:ascii="Calibri Light" w:hAnsi="Calibri Light" w:cs="Calibri Light" w:eastAsia="Calibri Light"/>
+          <w:color w:val="auto"/>
+          <w:spacing w:val="0"/>
+          <w:position w:val="0"/>
+          <w:sz w:val="28"/>
+          <w:shd w:fill="auto" w:val="clear"/>
+        </w:rPr>
+        <w:t xml:space="preserve">n </w:t>
+      </w:r>
+      <w:r>
+        <w:rPr>
+          <w:rFonts w:ascii="Calibri Light" w:hAnsi="Calibri Light" w:cs="Calibri Light" w:eastAsia="Calibri Light"/>
+          <w:color w:val="auto"/>
+          <w:spacing w:val="0"/>
+          <w:position w:val="0"/>
+          <w:sz w:val="28"/>
+          <w:shd w:fill="auto" w:val="clear"/>
+        </w:rPr>
+        <w:t xml:space="preserve">đ</w:t>
+      </w:r>
+      <w:r>
+        <w:rPr>
+          <w:rFonts w:ascii="Calibri Light" w:hAnsi="Calibri Light" w:cs="Calibri Light" w:eastAsia="Calibri Light"/>
+          <w:color w:val="auto"/>
+          <w:spacing w:val="0"/>
+          <w:position w:val="0"/>
+          <w:sz w:val="28"/>
+          <w:shd w:fill="auto" w:val="clear"/>
+        </w:rPr>
+        <w:t xml:space="preserve">ấ</w:t>
+      </w:r>
+      <w:r>
+        <w:rPr>
+          <w:rFonts w:ascii="Calibri Light" w:hAnsi="Calibri Light" w:cs="Calibri Light" w:eastAsia="Calibri Light"/>
+          <w:color w:val="auto"/>
+          <w:spacing w:val="0"/>
+          <w:position w:val="0"/>
+          <w:sz w:val="28"/>
+          <w:shd w:fill="auto" w:val="clear"/>
+        </w:rPr>
+        <w:t xml:space="preserve">u g</w:t>
+      </w:r>
+      <w:r>
+        <w:rPr>
+          <w:rFonts w:ascii="Calibri Light" w:hAnsi="Calibri Light" w:cs="Calibri Light" w:eastAsia="Calibri Light"/>
+          <w:color w:val="auto"/>
+          <w:spacing w:val="0"/>
+          <w:position w:val="0"/>
+          <w:sz w:val="28"/>
+          <w:shd w:fill="auto" w:val="clear"/>
+        </w:rPr>
+        <w:t xml:space="preserve">ầ</w:t>
+      </w:r>
+      <w:r>
+        <w:rPr>
+          <w:rFonts w:ascii="Calibri Light" w:hAnsi="Calibri Light" w:cs="Calibri Light" w:eastAsia="Calibri Light"/>
+          <w:color w:val="auto"/>
+          <w:spacing w:val="0"/>
+          <w:position w:val="0"/>
+          <w:sz w:val="28"/>
+          <w:shd w:fill="auto" w:val="clear"/>
+        </w:rPr>
+        <w:t xml:space="preserve">n nh</w:t>
+      </w:r>
+      <w:r>
+        <w:rPr>
+          <w:rFonts w:ascii="Calibri Light" w:hAnsi="Calibri Light" w:cs="Calibri Light" w:eastAsia="Calibri Light"/>
+          <w:color w:val="auto"/>
+          <w:spacing w:val="0"/>
+          <w:position w:val="0"/>
+          <w:sz w:val="28"/>
+          <w:shd w:fill="auto" w:val="clear"/>
+        </w:rPr>
+        <w:t xml:space="preserve">ấ</w:t>
+      </w:r>
+      <w:r>
+        <w:rPr>
+          <w:rFonts w:ascii="Calibri Light" w:hAnsi="Calibri Light" w:cs="Calibri Light" w:eastAsia="Calibri Light"/>
+          <w:color w:val="auto"/>
+          <w:spacing w:val="0"/>
+          <w:position w:val="0"/>
+          <w:sz w:val="28"/>
+          <w:shd w:fill="auto" w:val="clear"/>
+        </w:rPr>
+        <w:t xml:space="preserve">t).</w:t>
+      </w:r>
+    </w:p>
+    <w:p>
+      <w:pPr>
+        <w:keepNext w:val="true"/>
+        <w:keepLines w:val="true"/>
+        <w:spacing w:before="240" w:after="0" w:line="259"/>
+        <w:ind w:right="0" w:left="0" w:firstLine="0"/>
+        <w:jc w:val="left"/>
+        <w:rPr>
+          <w:rFonts w:ascii="Calibri Light" w:hAnsi="Calibri Light" w:cs="Calibri Light" w:eastAsia="Calibri Light"/>
+          <w:color w:val="2E74B5"/>
+          <w:spacing w:val="0"/>
+          <w:position w:val="0"/>
+          <w:sz w:val="32"/>
+          <w:shd w:fill="auto" w:val="clear"/>
+        </w:rPr>
+      </w:pPr>
+      <w:r>
+        <w:rPr>
+          <w:rFonts w:ascii="Calibri Light" w:hAnsi="Calibri Light" w:cs="Calibri Light" w:eastAsia="Calibri Light"/>
+          <w:color w:val="2E74B5"/>
+          <w:spacing w:val="0"/>
+          <w:position w:val="0"/>
+          <w:sz w:val="32"/>
+          <w:shd w:fill="auto" w:val="clear"/>
+        </w:rPr>
+        <w:tab/>
+        <w:t xml:space="preserve">Ch</w:t>
+      </w:r>
+      <w:r>
+        <w:rPr>
+          <w:rFonts w:ascii="Calibri Light" w:hAnsi="Calibri Light" w:cs="Calibri Light" w:eastAsia="Calibri Light"/>
+          <w:color w:val="2E74B5"/>
+          <w:spacing w:val="0"/>
+          <w:position w:val="0"/>
+          <w:sz w:val="32"/>
+          <w:shd w:fill="auto" w:val="clear"/>
+        </w:rPr>
+        <w:t xml:space="preserve">ứ</w:t>
+      </w:r>
+      <w:r>
+        <w:rPr>
+          <w:rFonts w:ascii="Calibri Light" w:hAnsi="Calibri Light" w:cs="Calibri Light" w:eastAsia="Calibri Light"/>
+          <w:color w:val="2E74B5"/>
+          <w:spacing w:val="0"/>
+          <w:position w:val="0"/>
+          <w:sz w:val="32"/>
+          <w:shd w:fill="auto" w:val="clear"/>
+        </w:rPr>
+        <w:t xml:space="preserve">c n</w:t>
+      </w:r>
+      <w:r>
+        <w:rPr>
+          <w:rFonts w:ascii="Calibri Light" w:hAnsi="Calibri Light" w:cs="Calibri Light" w:eastAsia="Calibri Light"/>
+          <w:color w:val="2E74B5"/>
+          <w:spacing w:val="0"/>
+          <w:position w:val="0"/>
+          <w:sz w:val="32"/>
+          <w:shd w:fill="auto" w:val="clear"/>
+        </w:rPr>
+        <w:t xml:space="preserve">ă</w:t>
+      </w:r>
+      <w:r>
+        <w:rPr>
+          <w:rFonts w:ascii="Calibri Light" w:hAnsi="Calibri Light" w:cs="Calibri Light" w:eastAsia="Calibri Light"/>
+          <w:color w:val="2E74B5"/>
+          <w:spacing w:val="0"/>
+          <w:position w:val="0"/>
+          <w:sz w:val="32"/>
+          <w:shd w:fill="auto" w:val="clear"/>
+        </w:rPr>
+        <w:t xml:space="preserve">ng chính:</w:t>
       </w:r>
     </w:p>
     <w:p>
       <w:pPr>
         <w:numPr>
           <w:ilvl w:val="0"/>
-          <w:numId w:val="14"/>
+          <w:numId w:val="16"/>
         </w:numPr>
         <w:spacing w:before="0" w:after="160" w:line="259"/>
         <w:ind w:right="0" w:left="1800" w:hanging="360"/>
@@ -1049,7 +1763,7 @@
           <w:sz w:val="28"/>
           <w:shd w:fill="auto" w:val="clear"/>
         </w:rPr>
-        <w:t xml:space="preserve">Xem các team </w:t>
+        <w:t xml:space="preserve">Xem các tin liên quan </w:t>
       </w:r>
       <w:r>
         <w:rPr>
@@ -1071,106 +1785,106 @@
           <w:sz w:val="28"/>
           <w:shd w:fill="auto" w:val="clear"/>
         </w:rPr>
-        <w:t xml:space="preserve">ã follow và thông tin chi ti</w:t>
-      </w:r>
-      <w:r>
-        <w:rPr>
-          <w:rFonts w:ascii="Calibri Light" w:hAnsi="Calibri Light" w:cs="Calibri Light" w:eastAsia="Calibri Light"/>
-          <w:color w:val="auto"/>
-          <w:spacing w:val="0"/>
-          <w:position w:val="0"/>
-          <w:sz w:val="28"/>
-          <w:shd w:fill="auto" w:val="clear"/>
-        </w:rPr>
-        <w:t xml:space="preserve">ết (Teams): Xem c</w:t>
-      </w:r>
-      <w:r>
-        <w:rPr>
-          <w:rFonts w:ascii="Calibri Light" w:hAnsi="Calibri Light" w:cs="Calibri Light" w:eastAsia="Calibri Light"/>
-          <w:color w:val="auto"/>
-          <w:spacing w:val="0"/>
-          <w:position w:val="0"/>
-          <w:sz w:val="28"/>
-          <w:shd w:fill="auto" w:val="clear"/>
-        </w:rPr>
-        <w:t xml:space="preserve">ác team </w:t>
-      </w:r>
-      <w:r>
-        <w:rPr>
-          <w:rFonts w:ascii="Calibri Light" w:hAnsi="Calibri Light" w:cs="Calibri Light" w:eastAsia="Calibri Light"/>
-          <w:color w:val="auto"/>
-          <w:spacing w:val="0"/>
-          <w:position w:val="0"/>
-          <w:sz w:val="28"/>
-          <w:shd w:fill="auto" w:val="clear"/>
-        </w:rPr>
-        <w:t xml:space="preserve">đ</w:t>
-      </w:r>
-      <w:r>
-        <w:rPr>
-          <w:rFonts w:ascii="Calibri Light" w:hAnsi="Calibri Light" w:cs="Calibri Light" w:eastAsia="Calibri Light"/>
-          <w:color w:val="auto"/>
-          <w:spacing w:val="0"/>
-          <w:position w:val="0"/>
-          <w:sz w:val="28"/>
-          <w:shd w:fill="auto" w:val="clear"/>
-        </w:rPr>
-        <w:t xml:space="preserve">ã follow </w:t>
-      </w:r>
-      <w:r>
-        <w:rPr>
-          <w:rFonts w:ascii="Calibri Light" w:hAnsi="Calibri Light" w:cs="Calibri Light" w:eastAsia="Calibri Light"/>
-          <w:color w:val="auto"/>
-          <w:spacing w:val="0"/>
-          <w:position w:val="0"/>
-          <w:sz w:val="28"/>
-          <w:shd w:fill="auto" w:val="clear"/>
-        </w:rPr>
-        <w:t xml:space="preserve">ở trang Top 10 Teams v</w:t>
-      </w:r>
-      <w:r>
-        <w:rPr>
-          <w:rFonts w:ascii="Calibri Light" w:hAnsi="Calibri Light" w:cs="Calibri Light" w:eastAsia="Calibri Light"/>
-          <w:color w:val="auto"/>
-          <w:spacing w:val="0"/>
-          <w:position w:val="0"/>
-          <w:sz w:val="28"/>
-          <w:shd w:fill="auto" w:val="clear"/>
-        </w:rPr>
-        <w:t xml:space="preserve">à thông tin chi ti</w:t>
-      </w:r>
-      <w:r>
-        <w:rPr>
-          <w:rFonts w:ascii="Calibri Light" w:hAnsi="Calibri Light" w:cs="Calibri Light" w:eastAsia="Calibri Light"/>
-          <w:color w:val="auto"/>
-          <w:spacing w:val="0"/>
-          <w:position w:val="0"/>
-          <w:sz w:val="28"/>
-          <w:shd w:fill="auto" w:val="clear"/>
-        </w:rPr>
-        <w:t xml:space="preserve">ết về từng team </w:t>
-      </w:r>
-      <w:r>
-        <w:rPr>
-          <w:rFonts w:ascii="Calibri Light" w:hAnsi="Calibri Light" w:cs="Calibri Light" w:eastAsia="Calibri Light"/>
-          <w:color w:val="auto"/>
-          <w:spacing w:val="0"/>
-          <w:position w:val="0"/>
-          <w:sz w:val="28"/>
-          <w:shd w:fill="auto" w:val="clear"/>
-        </w:rPr>
-        <w:t xml:space="preserve">đ</w:t>
-      </w:r>
-      <w:r>
-        <w:rPr>
-          <w:rFonts w:ascii="Calibri Light" w:hAnsi="Calibri Light" w:cs="Calibri Light" w:eastAsia="Calibri Light"/>
-          <w:color w:val="auto"/>
-          <w:spacing w:val="0"/>
-          <w:position w:val="0"/>
-          <w:sz w:val="28"/>
-          <w:shd w:fill="auto" w:val="clear"/>
-        </w:rPr>
-        <w:t xml:space="preserve">ã follow. Trang xem các bài vi</w:t>
+        <w:t xml:space="preserve">ến c</w:t>
+      </w:r>
+      <w:r>
+        <w:rPr>
+          <w:rFonts w:ascii="Calibri Light" w:hAnsi="Calibri Light" w:cs="Calibri Light" w:eastAsia="Calibri Light"/>
+          <w:color w:val="auto"/>
+          <w:spacing w:val="0"/>
+          <w:position w:val="0"/>
+          <w:sz w:val="28"/>
+          <w:shd w:fill="auto" w:val="clear"/>
+        </w:rPr>
+        <w:t xml:space="preserve">ác team (News): Xem chi ti</w:t>
+      </w:r>
+      <w:r>
+        <w:rPr>
+          <w:rFonts w:ascii="Calibri Light" w:hAnsi="Calibri Light" w:cs="Calibri Light" w:eastAsia="Calibri Light"/>
+          <w:color w:val="auto"/>
+          <w:spacing w:val="0"/>
+          <w:position w:val="0"/>
+          <w:sz w:val="28"/>
+          <w:shd w:fill="auto" w:val="clear"/>
+        </w:rPr>
+        <w:t xml:space="preserve">ết từng b</w:t>
+      </w:r>
+      <w:r>
+        <w:rPr>
+          <w:rFonts w:ascii="Calibri Light" w:hAnsi="Calibri Light" w:cs="Calibri Light" w:eastAsia="Calibri Light"/>
+          <w:color w:val="auto"/>
+          <w:spacing w:val="0"/>
+          <w:position w:val="0"/>
+          <w:sz w:val="28"/>
+          <w:shd w:fill="auto" w:val="clear"/>
+        </w:rPr>
+        <w:t xml:space="preserve">ài </w:t>
+      </w:r>
+      <w:r>
+        <w:rPr>
+          <w:rFonts w:ascii="Calibri Light" w:hAnsi="Calibri Light" w:cs="Calibri Light" w:eastAsia="Calibri Light"/>
+          <w:color w:val="auto"/>
+          <w:spacing w:val="0"/>
+          <w:position w:val="0"/>
+          <w:sz w:val="28"/>
+          <w:shd w:fill="auto" w:val="clear"/>
+        </w:rPr>
+        <w:t xml:space="preserve">đăng c</w:t>
+      </w:r>
+      <w:r>
+        <w:rPr>
+          <w:rFonts w:ascii="Calibri Light" w:hAnsi="Calibri Light" w:cs="Calibri Light" w:eastAsia="Calibri Light"/>
+          <w:color w:val="auto"/>
+          <w:spacing w:val="0"/>
+          <w:position w:val="0"/>
+          <w:sz w:val="28"/>
+          <w:shd w:fill="auto" w:val="clear"/>
+        </w:rPr>
+        <w:t xml:space="preserve">ác bài vi</w:t>
+      </w:r>
+      <w:r>
+        <w:rPr>
+          <w:rFonts w:ascii="Calibri Light" w:hAnsi="Calibri Light" w:cs="Calibri Light" w:eastAsia="Calibri Light"/>
+          <w:color w:val="auto"/>
+          <w:spacing w:val="0"/>
+          <w:position w:val="0"/>
+          <w:sz w:val="28"/>
+          <w:shd w:fill="auto" w:val="clear"/>
+        </w:rPr>
+        <w:t xml:space="preserve">ết c</w:t>
+      </w:r>
+      <w:r>
+        <w:rPr>
+          <w:rFonts w:ascii="Calibri Light" w:hAnsi="Calibri Light" w:cs="Calibri Light" w:eastAsia="Calibri Light"/>
+          <w:color w:val="auto"/>
+          <w:spacing w:val="0"/>
+          <w:position w:val="0"/>
+          <w:sz w:val="28"/>
+          <w:shd w:fill="auto" w:val="clear"/>
+        </w:rPr>
+        <w:t xml:space="preserve">ó thông tin </w:t>
+      </w:r>
+      <w:r>
+        <w:rPr>
+          <w:rFonts w:ascii="Calibri Light" w:hAnsi="Calibri Light" w:cs="Calibri Light" w:eastAsia="Calibri Light"/>
+          <w:color w:val="auto"/>
+          <w:spacing w:val="0"/>
+          <w:position w:val="0"/>
+          <w:sz w:val="28"/>
+          <w:shd w:fill="auto" w:val="clear"/>
+        </w:rPr>
+        <w:t xml:space="preserve">ở trang Home. Trang xem c</w:t>
+      </w:r>
+      <w:r>
+        <w:rPr>
+          <w:rFonts w:ascii="Calibri Light" w:hAnsi="Calibri Light" w:cs="Calibri Light" w:eastAsia="Calibri Light"/>
+          <w:color w:val="auto"/>
+          <w:spacing w:val="0"/>
+          <w:position w:val="0"/>
+          <w:sz w:val="28"/>
+          <w:shd w:fill="auto" w:val="clear"/>
+        </w:rPr>
+        <w:t xml:space="preserve">ác bài vi</w:t>
       </w:r>
       <w:r>
         <w:rPr>
@@ -1243,7 +1957,7 @@
       <w:pPr>
         <w:numPr>
           <w:ilvl w:val="0"/>
-          <w:numId w:val="14"/>
+          <w:numId w:val="16"/>
         </w:numPr>
         <w:spacing w:before="0" w:after="160" w:line="259"/>
         <w:ind w:right="0" w:left="1800" w:hanging="360"/>
@@ -1266,40 +1980,7 @@
           <w:sz w:val="28"/>
           <w:shd w:fill="auto" w:val="clear"/>
         </w:rPr>
-        <w:t xml:space="preserve">Xem chi ti</w:t>
-      </w:r>
-      <w:r>
-        <w:rPr>
-          <w:rFonts w:ascii="Calibri Light" w:hAnsi="Calibri Light" w:cs="Calibri Light" w:eastAsia="Calibri Light"/>
-          <w:color w:val="auto"/>
-          <w:spacing w:val="0"/>
-          <w:position w:val="0"/>
-          <w:sz w:val="28"/>
-          <w:shd w:fill="auto" w:val="clear"/>
-        </w:rPr>
-        <w:t xml:space="preserve">ết c</w:t>
-      </w:r>
-      <w:r>
-        <w:rPr>
-          <w:rFonts w:ascii="Calibri Light" w:hAnsi="Calibri Light" w:cs="Calibri Light" w:eastAsia="Calibri Light"/>
-          <w:color w:val="auto"/>
-          <w:spacing w:val="0"/>
-          <w:position w:val="0"/>
-          <w:sz w:val="28"/>
-          <w:shd w:fill="auto" w:val="clear"/>
-        </w:rPr>
-        <w:t xml:space="preserve">ác gi</w:t>
-      </w:r>
-      <w:r>
-        <w:rPr>
-          <w:rFonts w:ascii="Calibri Light" w:hAnsi="Calibri Light" w:cs="Calibri Light" w:eastAsia="Calibri Light"/>
-          <w:color w:val="auto"/>
-          <w:spacing w:val="0"/>
-          <w:position w:val="0"/>
-          <w:sz w:val="28"/>
-          <w:shd w:fill="auto" w:val="clear"/>
-        </w:rPr>
-        <w:t xml:space="preserve">ải </w:t>
+        <w:t xml:space="preserve">Xem các team </w:t>
       </w:r>
       <w:r>
         <w:rPr>
@@ -1321,29 +2002,29 @@
           <w:sz w:val="28"/>
           <w:shd w:fill="auto" w:val="clear"/>
         </w:rPr>
-        <w:t xml:space="preserve">ấu (Tournament): Xem th</w:t>
-      </w:r>
-      <w:r>
-        <w:rPr>
-          <w:rFonts w:ascii="Calibri Light" w:hAnsi="Calibri Light" w:cs="Calibri Light" w:eastAsia="Calibri Light"/>
-          <w:color w:val="auto"/>
-          <w:spacing w:val="0"/>
-          <w:position w:val="0"/>
-          <w:sz w:val="28"/>
-          <w:shd w:fill="auto" w:val="clear"/>
-        </w:rPr>
-        <w:t xml:space="preserve">ông tin các gi</w:t>
-      </w:r>
-      <w:r>
-        <w:rPr>
-          <w:rFonts w:ascii="Calibri Light" w:hAnsi="Calibri Light" w:cs="Calibri Light" w:eastAsia="Calibri Light"/>
-          <w:color w:val="auto"/>
-          <w:spacing w:val="0"/>
-          <w:position w:val="0"/>
-          <w:sz w:val="28"/>
-          <w:shd w:fill="auto" w:val="clear"/>
-        </w:rPr>
-        <w:t xml:space="preserve">ải </w:t>
+        <w:t xml:space="preserve">ã follow và thông tin chi ti</w:t>
+      </w:r>
+      <w:r>
+        <w:rPr>
+          <w:rFonts w:ascii="Calibri Light" w:hAnsi="Calibri Light" w:cs="Calibri Light" w:eastAsia="Calibri Light"/>
+          <w:color w:val="auto"/>
+          <w:spacing w:val="0"/>
+          <w:position w:val="0"/>
+          <w:sz w:val="28"/>
+          <w:shd w:fill="auto" w:val="clear"/>
+        </w:rPr>
+        <w:t xml:space="preserve">ết (Teams): Xem c</w:t>
+      </w:r>
+      <w:r>
+        <w:rPr>
+          <w:rFonts w:ascii="Calibri Light" w:hAnsi="Calibri Light" w:cs="Calibri Light" w:eastAsia="Calibri Light"/>
+          <w:color w:val="auto"/>
+          <w:spacing w:val="0"/>
+          <w:position w:val="0"/>
+          <w:sz w:val="28"/>
+          <w:shd w:fill="auto" w:val="clear"/>
+        </w:rPr>
+        <w:t xml:space="preserve">ác team </w:t>
       </w:r>
       <w:r>
         <w:rPr>
@@ -1365,7 +2046,40 @@
           <w:sz w:val="28"/>
           <w:shd w:fill="auto" w:val="clear"/>
         </w:rPr>
-        <w:t xml:space="preserve">ấu, cụ thể từng giải </w:t>
+        <w:t xml:space="preserve">ã follow </w:t>
+      </w:r>
+      <w:r>
+        <w:rPr>
+          <w:rFonts w:ascii="Calibri Light" w:hAnsi="Calibri Light" w:cs="Calibri Light" w:eastAsia="Calibri Light"/>
+          <w:color w:val="auto"/>
+          <w:spacing w:val="0"/>
+          <w:position w:val="0"/>
+          <w:sz w:val="28"/>
+          <w:shd w:fill="auto" w:val="clear"/>
+        </w:rPr>
+        <w:t xml:space="preserve">ở trang Top 10 Teams v</w:t>
+      </w:r>
+      <w:r>
+        <w:rPr>
+          <w:rFonts w:ascii="Calibri Light" w:hAnsi="Calibri Light" w:cs="Calibri Light" w:eastAsia="Calibri Light"/>
+          <w:color w:val="auto"/>
+          <w:spacing w:val="0"/>
+          <w:position w:val="0"/>
+          <w:sz w:val="28"/>
+          <w:shd w:fill="auto" w:val="clear"/>
+        </w:rPr>
+        <w:t xml:space="preserve">à thông tin chi ti</w:t>
+      </w:r>
+      <w:r>
+        <w:rPr>
+          <w:rFonts w:ascii="Calibri Light" w:hAnsi="Calibri Light" w:cs="Calibri Light" w:eastAsia="Calibri Light"/>
+          <w:color w:val="auto"/>
+          <w:spacing w:val="0"/>
+          <w:position w:val="0"/>
+          <w:sz w:val="28"/>
+          <w:shd w:fill="auto" w:val="clear"/>
+        </w:rPr>
+        <w:t xml:space="preserve">ết về từng team </w:t>
       </w:r>
       <w:r>
         <w:rPr>
@@ -1387,29 +2101,29 @@
           <w:sz w:val="28"/>
           <w:shd w:fill="auto" w:val="clear"/>
         </w:rPr>
-        <w:t xml:space="preserve">ấu (Description-Segment) v</w:t>
-      </w:r>
-      <w:r>
-        <w:rPr>
-          <w:rFonts w:ascii="Calibri Light" w:hAnsi="Calibri Light" w:cs="Calibri Light" w:eastAsia="Calibri Light"/>
-          <w:color w:val="auto"/>
-          <w:spacing w:val="0"/>
-          <w:position w:val="0"/>
-          <w:sz w:val="28"/>
-          <w:shd w:fill="auto" w:val="clear"/>
-        </w:rPr>
-        <w:t xml:space="preserve">à s</w:t>
-      </w:r>
-      <w:r>
-        <w:rPr>
-          <w:rFonts w:ascii="Calibri Light" w:hAnsi="Calibri Light" w:cs="Calibri Light" w:eastAsia="Calibri Light"/>
-          <w:color w:val="auto"/>
-          <w:spacing w:val="0"/>
-          <w:position w:val="0"/>
-          <w:sz w:val="28"/>
-          <w:shd w:fill="auto" w:val="clear"/>
-        </w:rPr>
-        <w:t xml:space="preserve">ố l</w:t>
+        <w:t xml:space="preserve">ã follow. Trang xem các bài vi</w:t>
+      </w:r>
+      <w:r>
+        <w:rPr>
+          <w:rFonts w:ascii="Calibri Light" w:hAnsi="Calibri Light" w:cs="Calibri Light" w:eastAsia="Calibri Light"/>
+          <w:color w:val="auto"/>
+          <w:spacing w:val="0"/>
+          <w:position w:val="0"/>
+          <w:sz w:val="28"/>
+          <w:shd w:fill="auto" w:val="clear"/>
+        </w:rPr>
+        <w:t xml:space="preserve">ết v</w:t>
+      </w:r>
+      <w:r>
+        <w:rPr>
+          <w:rFonts w:ascii="Calibri Light" w:hAnsi="Calibri Light" w:cs="Calibri Light" w:eastAsia="Calibri Light"/>
+          <w:color w:val="auto"/>
+          <w:spacing w:val="0"/>
+          <w:position w:val="0"/>
+          <w:sz w:val="28"/>
+          <w:shd w:fill="auto" w:val="clear"/>
+        </w:rPr>
+        <w:t xml:space="preserve">à thông tin các team mà ng</w:t>
       </w:r>
       <w:r>
         <w:rPr>
@@ -1431,36 +2145,36 @@
           <w:sz w:val="28"/>
           <w:shd w:fill="auto" w:val="clear"/>
         </w:rPr>
-        <w:t xml:space="preserve">ợng team tham gia, th</w:t>
-      </w:r>
-      <w:r>
-        <w:rPr>
-          <w:rFonts w:ascii="Calibri Light" w:hAnsi="Calibri Light" w:cs="Calibri Light" w:eastAsia="Calibri Light"/>
-          <w:color w:val="auto"/>
-          <w:spacing w:val="0"/>
-          <w:position w:val="0"/>
-          <w:sz w:val="28"/>
-          <w:shd w:fill="auto" w:val="clear"/>
-        </w:rPr>
-        <w:t xml:space="preserve">ông tin các teams tham gia (Teams-Segment). 2 Segment s</w:t>
-      </w:r>
-      <w:r>
-        <w:rPr>
-          <w:rFonts w:ascii="Calibri Light" w:hAnsi="Calibri Light" w:cs="Calibri Light" w:eastAsia="Calibri Light"/>
-          <w:color w:val="auto"/>
-          <w:spacing w:val="0"/>
-          <w:position w:val="0"/>
-          <w:sz w:val="28"/>
-          <w:shd w:fill="auto" w:val="clear"/>
-        </w:rPr>
-        <w:t xml:space="preserve">ẽ xuất hiện chung trong 1 trang (Tour Detail).</w:t>
+        <w:t xml:space="preserve">ời d</w:t>
+      </w:r>
+      <w:r>
+        <w:rPr>
+          <w:rFonts w:ascii="Calibri Light" w:hAnsi="Calibri Light" w:cs="Calibri Light" w:eastAsia="Calibri Light"/>
+          <w:color w:val="auto"/>
+          <w:spacing w:val="0"/>
+          <w:position w:val="0"/>
+          <w:sz w:val="28"/>
+          <w:shd w:fill="auto" w:val="clear"/>
+        </w:rPr>
+        <w:t xml:space="preserve">ùng follow </w:t>
+      </w:r>
+      <w:r>
+        <w:rPr>
+          <w:rFonts w:ascii="Calibri Light" w:hAnsi="Calibri Light" w:cs="Calibri Light" w:eastAsia="Calibri Light"/>
+          <w:color w:val="auto"/>
+          <w:spacing w:val="0"/>
+          <w:position w:val="0"/>
+          <w:sz w:val="28"/>
+          <w:shd w:fill="auto" w:val="clear"/>
+        </w:rPr>
+        <w:t xml:space="preserve">ở trong 2 tab ở trang Home.</w:t>
       </w:r>
     </w:p>
     <w:p>
       <w:pPr>
         <w:numPr>
           <w:ilvl w:val="0"/>
-          <w:numId w:val="14"/>
+          <w:numId w:val="16"/>
         </w:numPr>
         <w:spacing w:before="0" w:after="160" w:line="259"/>
         <w:ind w:right="0" w:left="1800" w:hanging="360"/>
@@ -1483,6 +2197,223 @@
           <w:sz w:val="28"/>
           <w:shd w:fill="auto" w:val="clear"/>
         </w:rPr>
+        <w:t xml:space="preserve">Xem chi ti</w:t>
+      </w:r>
+      <w:r>
+        <w:rPr>
+          <w:rFonts w:ascii="Calibri Light" w:hAnsi="Calibri Light" w:cs="Calibri Light" w:eastAsia="Calibri Light"/>
+          <w:color w:val="auto"/>
+          <w:spacing w:val="0"/>
+          <w:position w:val="0"/>
+          <w:sz w:val="28"/>
+          <w:shd w:fill="auto" w:val="clear"/>
+        </w:rPr>
+        <w:t xml:space="preserve">ết c</w:t>
+      </w:r>
+      <w:r>
+        <w:rPr>
+          <w:rFonts w:ascii="Calibri Light" w:hAnsi="Calibri Light" w:cs="Calibri Light" w:eastAsia="Calibri Light"/>
+          <w:color w:val="auto"/>
+          <w:spacing w:val="0"/>
+          <w:position w:val="0"/>
+          <w:sz w:val="28"/>
+          <w:shd w:fill="auto" w:val="clear"/>
+        </w:rPr>
+        <w:t xml:space="preserve">ác gi</w:t>
+      </w:r>
+      <w:r>
+        <w:rPr>
+          <w:rFonts w:ascii="Calibri Light" w:hAnsi="Calibri Light" w:cs="Calibri Light" w:eastAsia="Calibri Light"/>
+          <w:color w:val="auto"/>
+          <w:spacing w:val="0"/>
+          <w:position w:val="0"/>
+          <w:sz w:val="28"/>
+          <w:shd w:fill="auto" w:val="clear"/>
+        </w:rPr>
+        <w:t xml:space="preserve">ải </w:t>
+      </w:r>
+      <w:r>
+        <w:rPr>
+          <w:rFonts w:ascii="Calibri Light" w:hAnsi="Calibri Light" w:cs="Calibri Light" w:eastAsia="Calibri Light"/>
+          <w:color w:val="auto"/>
+          <w:spacing w:val="0"/>
+          <w:position w:val="0"/>
+          <w:sz w:val="28"/>
+          <w:shd w:fill="auto" w:val="clear"/>
+        </w:rPr>
+        <w:t xml:space="preserve">đ</w:t>
+      </w:r>
+      <w:r>
+        <w:rPr>
+          <w:rFonts w:ascii="Calibri Light" w:hAnsi="Calibri Light" w:cs="Calibri Light" w:eastAsia="Calibri Light"/>
+          <w:color w:val="auto"/>
+          <w:spacing w:val="0"/>
+          <w:position w:val="0"/>
+          <w:sz w:val="28"/>
+          <w:shd w:fill="auto" w:val="clear"/>
+        </w:rPr>
+        <w:t xml:space="preserve">ấu (Tournament): Xem th</w:t>
+      </w:r>
+      <w:r>
+        <w:rPr>
+          <w:rFonts w:ascii="Calibri Light" w:hAnsi="Calibri Light" w:cs="Calibri Light" w:eastAsia="Calibri Light"/>
+          <w:color w:val="auto"/>
+          <w:spacing w:val="0"/>
+          <w:position w:val="0"/>
+          <w:sz w:val="28"/>
+          <w:shd w:fill="auto" w:val="clear"/>
+        </w:rPr>
+        <w:t xml:space="preserve">ông tin các gi</w:t>
+      </w:r>
+      <w:r>
+        <w:rPr>
+          <w:rFonts w:ascii="Calibri Light" w:hAnsi="Calibri Light" w:cs="Calibri Light" w:eastAsia="Calibri Light"/>
+          <w:color w:val="auto"/>
+          <w:spacing w:val="0"/>
+          <w:position w:val="0"/>
+          <w:sz w:val="28"/>
+          <w:shd w:fill="auto" w:val="clear"/>
+        </w:rPr>
+        <w:t xml:space="preserve">ải </w:t>
+      </w:r>
+      <w:r>
+        <w:rPr>
+          <w:rFonts w:ascii="Calibri Light" w:hAnsi="Calibri Light" w:cs="Calibri Light" w:eastAsia="Calibri Light"/>
+          <w:color w:val="auto"/>
+          <w:spacing w:val="0"/>
+          <w:position w:val="0"/>
+          <w:sz w:val="28"/>
+          <w:shd w:fill="auto" w:val="clear"/>
+        </w:rPr>
+        <w:t xml:space="preserve">đ</w:t>
+      </w:r>
+      <w:r>
+        <w:rPr>
+          <w:rFonts w:ascii="Calibri Light" w:hAnsi="Calibri Light" w:cs="Calibri Light" w:eastAsia="Calibri Light"/>
+          <w:color w:val="auto"/>
+          <w:spacing w:val="0"/>
+          <w:position w:val="0"/>
+          <w:sz w:val="28"/>
+          <w:shd w:fill="auto" w:val="clear"/>
+        </w:rPr>
+        <w:t xml:space="preserve">ấu, cụ thể từng giải </w:t>
+      </w:r>
+      <w:r>
+        <w:rPr>
+          <w:rFonts w:ascii="Calibri Light" w:hAnsi="Calibri Light" w:cs="Calibri Light" w:eastAsia="Calibri Light"/>
+          <w:color w:val="auto"/>
+          <w:spacing w:val="0"/>
+          <w:position w:val="0"/>
+          <w:sz w:val="28"/>
+          <w:shd w:fill="auto" w:val="clear"/>
+        </w:rPr>
+        <w:t xml:space="preserve">đ</w:t>
+      </w:r>
+      <w:r>
+        <w:rPr>
+          <w:rFonts w:ascii="Calibri Light" w:hAnsi="Calibri Light" w:cs="Calibri Light" w:eastAsia="Calibri Light"/>
+          <w:color w:val="auto"/>
+          <w:spacing w:val="0"/>
+          <w:position w:val="0"/>
+          <w:sz w:val="28"/>
+          <w:shd w:fill="auto" w:val="clear"/>
+        </w:rPr>
+        <w:t xml:space="preserve">ấu (Description-Segment) v</w:t>
+      </w:r>
+      <w:r>
+        <w:rPr>
+          <w:rFonts w:ascii="Calibri Light" w:hAnsi="Calibri Light" w:cs="Calibri Light" w:eastAsia="Calibri Light"/>
+          <w:color w:val="auto"/>
+          <w:spacing w:val="0"/>
+          <w:position w:val="0"/>
+          <w:sz w:val="28"/>
+          <w:shd w:fill="auto" w:val="clear"/>
+        </w:rPr>
+        <w:t xml:space="preserve">à s</w:t>
+      </w:r>
+      <w:r>
+        <w:rPr>
+          <w:rFonts w:ascii="Calibri Light" w:hAnsi="Calibri Light" w:cs="Calibri Light" w:eastAsia="Calibri Light"/>
+          <w:color w:val="auto"/>
+          <w:spacing w:val="0"/>
+          <w:position w:val="0"/>
+          <w:sz w:val="28"/>
+          <w:shd w:fill="auto" w:val="clear"/>
+        </w:rPr>
+        <w:t xml:space="preserve">ố l</w:t>
+      </w:r>
+      <w:r>
+        <w:rPr>
+          <w:rFonts w:ascii="Calibri Light" w:hAnsi="Calibri Light" w:cs="Calibri Light" w:eastAsia="Calibri Light"/>
+          <w:color w:val="auto"/>
+          <w:spacing w:val="0"/>
+          <w:position w:val="0"/>
+          <w:sz w:val="28"/>
+          <w:shd w:fill="auto" w:val="clear"/>
+        </w:rPr>
+        <w:t xml:space="preserve">ư</w:t>
+      </w:r>
+      <w:r>
+        <w:rPr>
+          <w:rFonts w:ascii="Calibri Light" w:hAnsi="Calibri Light" w:cs="Calibri Light" w:eastAsia="Calibri Light"/>
+          <w:color w:val="auto"/>
+          <w:spacing w:val="0"/>
+          <w:position w:val="0"/>
+          <w:sz w:val="28"/>
+          <w:shd w:fill="auto" w:val="clear"/>
+        </w:rPr>
+        <w:t xml:space="preserve">ợng team tham gia, th</w:t>
+      </w:r>
+      <w:r>
+        <w:rPr>
+          <w:rFonts w:ascii="Calibri Light" w:hAnsi="Calibri Light" w:cs="Calibri Light" w:eastAsia="Calibri Light"/>
+          <w:color w:val="auto"/>
+          <w:spacing w:val="0"/>
+          <w:position w:val="0"/>
+          <w:sz w:val="28"/>
+          <w:shd w:fill="auto" w:val="clear"/>
+        </w:rPr>
+        <w:t xml:space="preserve">ông tin các teams tham gia (Teams-Segment). 2 Segment s</w:t>
+      </w:r>
+      <w:r>
+        <w:rPr>
+          <w:rFonts w:ascii="Calibri Light" w:hAnsi="Calibri Light" w:cs="Calibri Light" w:eastAsia="Calibri Light"/>
+          <w:color w:val="auto"/>
+          <w:spacing w:val="0"/>
+          <w:position w:val="0"/>
+          <w:sz w:val="28"/>
+          <w:shd w:fill="auto" w:val="clear"/>
+        </w:rPr>
+        <w:t xml:space="preserve">ẽ xuất hiện chung trong 1 trang (Tour Detail).</w:t>
+      </w:r>
+    </w:p>
+    <w:p>
+      <w:pPr>
+        <w:numPr>
+          <w:ilvl w:val="0"/>
+          <w:numId w:val="16"/>
+        </w:numPr>
+        <w:spacing w:before="0" w:after="160" w:line="259"/>
+        <w:ind w:right="0" w:left="1800" w:hanging="360"/>
+        <w:jc w:val="left"/>
+        <w:rPr>
+          <w:rFonts w:ascii="Calibri Light" w:hAnsi="Calibri Light" w:cs="Calibri Light" w:eastAsia="Calibri Light"/>
+          <w:color w:val="auto"/>
+          <w:spacing w:val="0"/>
+          <w:position w:val="0"/>
+          <w:sz w:val="28"/>
+          <w:shd w:fill="auto" w:val="clear"/>
+        </w:rPr>
+      </w:pPr>
+      <w:r>
+        <w:rPr>
+          <w:rFonts w:ascii="Calibri Light" w:hAnsi="Calibri Light" w:cs="Calibri Light" w:eastAsia="Calibri Light"/>
+          <w:color w:val="auto"/>
+          <w:spacing w:val="0"/>
+          <w:position w:val="0"/>
+          <w:sz w:val="28"/>
+          <w:shd w:fill="auto" w:val="clear"/>
+        </w:rPr>
         <w:t xml:space="preserve">Xem top 10 teams (Top 10 Teams): xem top 10 teams hi</w:t>
       </w:r>
       <w:r>
@@ -1667,18 +2598,7 @@
           <w:sz w:val="32"/>
           <w:shd w:fill="auto" w:val="clear"/>
         </w:rPr>
-        <w:t xml:space="preserve">ể</w:t>
-      </w:r>
-      <w:r>
-        <w:rPr>
-          <w:rFonts w:ascii="Calibri Light" w:hAnsi="Calibri Light" w:cs="Calibri Light" w:eastAsia="Calibri Light"/>
-          <w:color w:val="auto"/>
-          <w:spacing w:val="0"/>
-          <w:position w:val="0"/>
-          <w:sz w:val="32"/>
-          <w:shd w:fill="auto" w:val="clear"/>
-        </w:rPr>
-        <w:t xml:space="preserve">u </w:t>
+        <w:t xml:space="preserve">ểu </w:t>
       </w:r>
       <w:r>
         <w:rPr>
@@ -1700,18 +2620,18 @@
           <w:sz w:val="32"/>
           <w:shd w:fill="auto" w:val="clear"/>
         </w:rPr>
-        <w:t xml:space="preserve">ồ</w:t>
-      </w:r>
-      <w:r>
-        <w:rPr>
-          <w:rFonts w:ascii="Calibri Light" w:hAnsi="Calibri Light" w:cs="Calibri Light" w:eastAsia="Calibri Light"/>
-          <w:color w:val="auto"/>
-          <w:spacing w:val="0"/>
-          <w:position w:val="0"/>
-          <w:sz w:val="32"/>
-          <w:shd w:fill="auto" w:val="clear"/>
-        </w:rPr>
-        <w:t xml:space="preserve"> usecase và database diagram</w:t>
+        <w:t xml:space="preserve">ồ usecase v</w:t>
+      </w:r>
+      <w:r>
+        <w:rPr>
+          <w:rFonts w:ascii="Calibri Light" w:hAnsi="Calibri Light" w:cs="Calibri Light" w:eastAsia="Calibri Light"/>
+          <w:color w:val="auto"/>
+          <w:spacing w:val="0"/>
+          <w:position w:val="0"/>
+          <w:sz w:val="32"/>
+          <w:shd w:fill="auto" w:val="clear"/>
+        </w:rPr>
+        <w:t xml:space="preserve">à database diagram</w:t>
       </w:r>
     </w:p>
     <w:p>
@@ -1720,23 +2640,53 @@
         <w:ind w:right="0" w:left="0" w:firstLine="0"/>
         <w:jc w:val="left"/>
         <w:rPr>
-          <w:rFonts w:ascii="Calibri Light" w:hAnsi="Calibri Light" w:cs="Calibri Light" w:eastAsia="Calibri Light"/>
-          <w:color w:val="auto"/>
-          <w:spacing w:val="0"/>
-          <w:position w:val="0"/>
-          <w:sz w:val="32"/>
-          <w:shd w:fill="auto" w:val="clear"/>
-        </w:rPr>
-      </w:pPr>
-      <w:r>
-        <w:object w:dxaOrig="8310" w:dyaOrig="4680">
-          <v:rect xmlns:o="urn:schemas-microsoft-com:office:office" xmlns:v="urn:schemas-microsoft-com:vml" id="rectole0000000001" style="width:415.500000pt;height:234.000000pt" o:preferrelative="t" o:ole="">
+          <w:rFonts w:ascii="Calibri" w:hAnsi="Calibri" w:cs="Calibri" w:eastAsia="Calibri"/>
+          <w:color w:val="auto"/>
+          <w:spacing w:val="0"/>
+          <w:position w:val="0"/>
+          <w:sz w:val="22"/>
+          <w:shd w:fill="auto" w:val="clear"/>
+        </w:rPr>
+      </w:pPr>
+    </w:p>
+    <w:p>
+      <w:pPr>
+        <w:spacing w:before="0" w:after="160" w:line="240"/>
+        <w:ind w:right="0" w:left="0" w:firstLine="0"/>
+        <w:jc w:val="left"/>
+        <w:rPr>
+          <w:rFonts w:ascii="Calibri" w:hAnsi="Calibri" w:cs="Calibri" w:eastAsia="Calibri"/>
+          <w:color w:val="auto"/>
+          <w:spacing w:val="0"/>
+          <w:position w:val="0"/>
+          <w:sz w:val="22"/>
+          <w:shd w:fill="auto" w:val="clear"/>
+        </w:rPr>
+      </w:pPr>
+      <w:r>
+        <w:object w:dxaOrig="8310" w:dyaOrig="5235">
+          <v:rect xmlns:o="urn:schemas-microsoft-com:office:office" xmlns:v="urn:schemas-microsoft-com:vml" id="rectole0000000001" style="width:415.500000pt;height:261.750000pt" o:preferrelative="t" o:ole="">
             <o:lock v:ext="edit"/>
             <v:imagedata xmlns:r="http://schemas.openxmlformats.org/officeDocument/2006/relationships" r:id="docRId3" o:title=""/>
           </v:rect>
-          <o:OLEObject xmlns:r="http://schemas.openxmlformats.org/officeDocument/2006/relationships" xmlns:o="urn:schemas-microsoft-com:office:office" Type="Embed" ProgID="StaticMetafile" DrawAspect="Content" ObjectID="0000000001" ShapeID="rectole0000000001" r:id="docRId2"/>
+          <o:OLEObject xmlns:r="http://schemas.openxmlformats.org/officeDocument/2006/relationships" xmlns:o="urn:schemas-microsoft-com:office:office" Type="Embed" ProgID="StaticDib" DrawAspect="Content" ObjectID="0000000001" ShapeID="rectole0000000001" r:id="docRId2"/>
         </w:object>
       </w:r>
+    </w:p>
+    <w:p>
+      <w:pPr>
+        <w:spacing w:before="0" w:after="160" w:line="240"/>
+        <w:ind w:right="0" w:left="0" w:firstLine="0"/>
+        <w:jc w:val="left"/>
+        <w:rPr>
+          <w:rFonts w:ascii="Calibri Light" w:hAnsi="Calibri Light" w:cs="Calibri Light" w:eastAsia="Calibri Light"/>
+          <w:color w:val="auto"/>
+          <w:spacing w:val="0"/>
+          <w:position w:val="0"/>
+          <w:sz w:val="32"/>
+          <w:shd w:fill="auto" w:val="clear"/>
+        </w:rPr>
+      </w:pPr>
     </w:p>
     <w:p>
       <w:pPr>
@@ -1768,8 +2718,8 @@
         </w:rPr>
       </w:pPr>
       <w:r>
-        <w:object w:dxaOrig="8310" w:dyaOrig="4215">
-          <v:rect xmlns:o="urn:schemas-microsoft-com:office:office" xmlns:v="urn:schemas-microsoft-com:vml" id="rectole0000000002" style="width:415.500000pt;height:210.750000pt" o:preferrelative="t" o:ole="">
+        <w:object w:dxaOrig="8544" w:dyaOrig="4333">
+          <v:rect xmlns:o="urn:schemas-microsoft-com:office:office" xmlns:v="urn:schemas-microsoft-com:vml" id="rectole0000000002" style="width:427.200000pt;height:216.650000pt" o:preferrelative="t" o:ole="">
             <o:lock v:ext="edit"/>
             <v:imagedata xmlns:r="http://schemas.openxmlformats.org/officeDocument/2006/relationships" r:id="docRId5" o:title=""/>
           </v:rect>
@@ -1854,16 +2804,26 @@
       <w:lvlText w:val="•"/>
     </w:lvl>
   </w:abstractNum>
+  <w:abstractNum w:abstractNumId="24">
+    <w:lvl w:ilvl="0">
+      <w:start w:val="1"/>
+      <w:numFmt w:val="bullet"/>
+      <w:lvlText w:val="•"/>
+    </w:lvl>
+  </w:abstractNum>
   <w:num w:numId="3">
+    <w:abstractNumId w:val="24"/>
+  </w:num>
+  <w:num w:numId="7">
     <w:abstractNumId w:val="18"/>
   </w:num>
-  <w:num w:numId="7">
+  <w:num w:numId="9">
     <w:abstractNumId w:val="12"/>
   </w:num>
-  <w:num w:numId="9">
+  <w:num w:numId="14">
     <w:abstractNumId w:val="6"/>
   </w:num>
-  <w:num w:numId="14">
+  <w:num w:numId="16">
     <w:abstractNumId w:val="0"/>
   </w:num>
 </w:numbering>

</xml_diff>